<commit_message>
alterados item no manual e prot. enviado para Andrea para aguardar revisão dela e final de Ademilson em seguida
</commit_message>
<xml_diff>
--- a/documentos/Projeto Web ControlC.docx
+++ b/documentos/Projeto Web ControlC.docx
@@ -5188,6 +5188,7 @@
         <w:autoSpaceDE w:val="0"/>
         <w:autoSpaceDN w:val="0"/>
         <w:adjustRightInd w:val="0"/>
+        <w:jc w:val="center"/>
         <w:rPr>
           <w:rFonts w:ascii="TimesNewRoman,Bold" w:hAnsi="TimesNewRoman,Bold" w:cs="TimesNewRoman,Bold"/>
           <w:b/>
@@ -5210,9 +5211,9 @@
         </w:rPr>
         <w:drawing>
           <wp:inline distT="0" distB="0" distL="0" distR="0">
-            <wp:extent cx="6386830" cy="492125"/>
-            <wp:effectExtent l="19050" t="0" r="0" b="0"/>
-            <wp:docPr id="8" name="Imagem 8"/>
+            <wp:extent cx="5248275" cy="952500"/>
+            <wp:effectExtent l="19050" t="0" r="9525" b="0"/>
+            <wp:docPr id="25" name="Imagem 7" descr="d:\Users\oRafa\Desktop\noname (1).png"/>
             <wp:cNvGraphicFramePr>
               <a:graphicFrameLocks xmlns:a="http://schemas.openxmlformats.org/drawingml/2006/main" noChangeAspect="1"/>
             </wp:cNvGraphicFramePr>
@@ -5220,14 +5221,14 @@
               <a:graphicData uri="http://schemas.openxmlformats.org/drawingml/2006/picture">
                 <pic:pic xmlns:pic="http://schemas.openxmlformats.org/drawingml/2006/picture">
                   <pic:nvPicPr>
-                    <pic:cNvPr id="0" name="Picture 8"/>
+                    <pic:cNvPr id="0" name="Picture 7" descr="d:\Users\oRafa\Desktop\noname (1).png"/>
                     <pic:cNvPicPr>
                       <a:picLocks noChangeAspect="1" noChangeArrowheads="1"/>
                     </pic:cNvPicPr>
                   </pic:nvPicPr>
                   <pic:blipFill>
                     <a:blip r:embed="rId13"/>
-                    <a:srcRect/>
+                    <a:srcRect l="9538" t="53917" r="8346"/>
                     <a:stretch>
                       <a:fillRect/>
                     </a:stretch>
@@ -5235,7 +5236,7 @@
                   <pic:spPr bwMode="auto">
                     <a:xfrm>
                       <a:off x="0" y="0"/>
-                      <a:ext cx="6386830" cy="492125"/>
+                      <a:ext cx="5248275" cy="952500"/>
                     </a:xfrm>
                     <a:prstGeom prst="rect">
                       <a:avLst/>
@@ -5865,47 +5866,6 @@
     </w:p>
     <w:p>
       <w:pPr>
-        <w:autoSpaceDE w:val="0"/>
-        <w:autoSpaceDN w:val="0"/>
-        <w:adjustRightInd w:val="0"/>
-        <w:rPr>
-          <w:rFonts w:ascii="Arial,Bold" w:hAnsi="Arial,Bold" w:cs="Arial,Bold"/>
-          <w:b/>
-          <w:bCs/>
-          <w:color w:val="000000"/>
-          <w:sz w:val="24"/>
-          <w:szCs w:val="24"/>
-        </w:rPr>
-      </w:pPr>
-    </w:p>
-    <w:p>
-      <w:pPr>
-        <w:rPr>
-          <w:rFonts w:ascii="Arial,Bold" w:hAnsi="Arial,Bold" w:cs="Arial,Bold"/>
-          <w:b/>
-          <w:bCs/>
-          <w:color w:val="000000"/>
-          <w:sz w:val="28"/>
-          <w:szCs w:val="28"/>
-        </w:rPr>
-      </w:pPr>
-      <w:r>
-        <w:rPr>
-          <w:rFonts w:ascii="Arial,Bold" w:hAnsi="Arial,Bold" w:cs="Arial,Bold"/>
-          <w:b/>
-          <w:bCs/>
-          <w:color w:val="000000"/>
-          <w:sz w:val="28"/>
-          <w:szCs w:val="28"/>
-        </w:rPr>
-        <w:br w:type="page"/>
-      </w:r>
-    </w:p>
-    <w:p>
-      <w:pPr>
-        <w:autoSpaceDE w:val="0"/>
-        <w:autoSpaceDN w:val="0"/>
-        <w:adjustRightInd w:val="0"/>
         <w:rPr>
           <w:rFonts w:ascii="Arial,Bold" w:hAnsi="Arial,Bold" w:cs="Arial,Bold"/>
           <w:b/>
@@ -7769,9 +7729,9 @@
         </w:rPr>
         <w:drawing>
           <wp:inline distT="0" distB="0" distL="0" distR="0">
-            <wp:extent cx="4805643" cy="3564000"/>
-            <wp:effectExtent l="19050" t="0" r="0" b="0"/>
-            <wp:docPr id="6" name="Imagem 3" descr="D:\Users\oRafa\Desktop\documento\Prints\cole.JPG"/>
+            <wp:extent cx="4848225" cy="3552825"/>
+            <wp:effectExtent l="19050" t="0" r="9525" b="0"/>
+            <wp:docPr id="22" name="Imagem 5"/>
             <wp:cNvGraphicFramePr>
               <a:graphicFrameLocks xmlns:a="http://schemas.openxmlformats.org/drawingml/2006/main" noChangeAspect="1"/>
             </wp:cNvGraphicFramePr>
@@ -7779,14 +7739,14 @@
               <a:graphicData uri="http://schemas.openxmlformats.org/drawingml/2006/picture">
                 <pic:pic xmlns:pic="http://schemas.openxmlformats.org/drawingml/2006/picture">
                   <pic:nvPicPr>
-                    <pic:cNvPr id="0" name="Picture 3" descr="D:\Users\oRafa\Desktop\documento\Prints\cole.JPG"/>
+                    <pic:cNvPr id="0" name="Picture 5"/>
                     <pic:cNvPicPr>
                       <a:picLocks noChangeAspect="1" noChangeArrowheads="1"/>
                     </pic:cNvPicPr>
                   </pic:nvPicPr>
                   <pic:blipFill>
                     <a:blip r:embed="rId19"/>
-                    <a:srcRect l="9017" t="1957" r="9038"/>
+                    <a:srcRect/>
                     <a:stretch>
                       <a:fillRect/>
                     </a:stretch>
@@ -7794,7 +7754,7 @@
                   <pic:spPr bwMode="auto">
                     <a:xfrm>
                       <a:off x="0" y="0"/>
-                      <a:ext cx="4805643" cy="3564000"/>
+                      <a:ext cx="4848225" cy="3552825"/>
                     </a:xfrm>
                     <a:prstGeom prst="rect">
                       <a:avLst/>
@@ -7893,9 +7853,9 @@
         </w:rPr>
         <w:drawing>
           <wp:inline distT="0" distB="0" distL="0" distR="0">
-            <wp:extent cx="4662356" cy="3528000"/>
-            <wp:effectExtent l="19050" t="0" r="4894" b="0"/>
-            <wp:docPr id="12" name="Imagem 4" descr="D:\Users\oRafa\Desktop\documento\Prints\coletor.JPG"/>
+            <wp:extent cx="4876800" cy="3676650"/>
+            <wp:effectExtent l="19050" t="0" r="0" b="0"/>
+            <wp:docPr id="24" name="Imagem 6"/>
             <wp:cNvGraphicFramePr>
               <a:graphicFrameLocks xmlns:a="http://schemas.openxmlformats.org/drawingml/2006/main" noChangeAspect="1"/>
             </wp:cNvGraphicFramePr>
@@ -7903,14 +7863,14 @@
               <a:graphicData uri="http://schemas.openxmlformats.org/drawingml/2006/picture">
                 <pic:pic xmlns:pic="http://schemas.openxmlformats.org/drawingml/2006/picture">
                   <pic:nvPicPr>
-                    <pic:cNvPr id="0" name="Picture 4" descr="D:\Users\oRafa\Desktop\documento\Prints\coletor.JPG"/>
+                    <pic:cNvPr id="0" name="Picture 6"/>
                     <pic:cNvPicPr>
                       <a:picLocks noChangeAspect="1" noChangeArrowheads="1"/>
                     </pic:cNvPicPr>
                   </pic:nvPicPr>
                   <pic:blipFill>
                     <a:blip r:embed="rId20"/>
-                    <a:srcRect l="9288" t="2141" r="9027"/>
+                    <a:srcRect/>
                     <a:stretch>
                       <a:fillRect/>
                     </a:stretch>
@@ -7918,7 +7878,7 @@
                   <pic:spPr bwMode="auto">
                     <a:xfrm>
                       <a:off x="0" y="0"/>
-                      <a:ext cx="4662356" cy="3528000"/>
+                      <a:ext cx="4876800" cy="3676650"/>
                     </a:xfrm>
                     <a:prstGeom prst="rect">
                       <a:avLst/>
@@ -9967,8 +9927,8 @@
         </w:rPr>
         <w:drawing>
           <wp:inline distT="0" distB="0" distL="0" distR="0">
-            <wp:extent cx="6379845" cy="3243532"/>
-            <wp:effectExtent l="19050" t="0" r="1905" b="0"/>
+            <wp:extent cx="4727575" cy="2403513"/>
+            <wp:effectExtent l="19050" t="0" r="0" b="0"/>
             <wp:docPr id="19" name="Imagem 4"/>
             <wp:cNvGraphicFramePr>
               <a:graphicFrameLocks xmlns:a="http://schemas.openxmlformats.org/drawingml/2006/main" noChangeAspect="1"/>
@@ -9992,7 +9952,7 @@
                   <pic:spPr bwMode="auto">
                     <a:xfrm>
                       <a:off x="0" y="0"/>
-                      <a:ext cx="6379845" cy="3243532"/>
+                      <a:ext cx="4727575" cy="2403513"/>
                     </a:xfrm>
                     <a:prstGeom prst="rect">
                       <a:avLst/>
@@ -10063,116 +10023,105 @@
           <w:szCs w:val="20"/>
         </w:rPr>
       </w:pPr>
-    </w:p>
-    <w:p>
-      <w:pPr>
-        <w:autoSpaceDE w:val="0"/>
-        <w:autoSpaceDN w:val="0"/>
-        <w:adjustRightInd w:val="0"/>
-        <w:rPr>
-          <w:rFonts w:ascii="TimesNewRoman" w:hAnsi="TimesNewRoman" w:cs="TimesNewRoman"/>
-          <w:color w:val="000000"/>
-          <w:sz w:val="20"/>
-          <w:szCs w:val="20"/>
-        </w:rPr>
-      </w:pPr>
-    </w:p>
-    <w:p>
-      <w:pPr>
-        <w:autoSpaceDE w:val="0"/>
-        <w:autoSpaceDN w:val="0"/>
-        <w:adjustRightInd w:val="0"/>
-        <w:rPr>
-          <w:rFonts w:ascii="TimesNewRoman" w:hAnsi="TimesNewRoman" w:cs="TimesNewRoman"/>
-          <w:color w:val="000000"/>
-          <w:sz w:val="20"/>
-          <w:szCs w:val="20"/>
-        </w:rPr>
-      </w:pPr>
-    </w:p>
-    <w:p>
-      <w:pPr>
-        <w:autoSpaceDE w:val="0"/>
-        <w:autoSpaceDN w:val="0"/>
-        <w:adjustRightInd w:val="0"/>
-        <w:rPr>
-          <w:rFonts w:ascii="TimesNewRoman" w:hAnsi="TimesNewRoman" w:cs="TimesNewRoman"/>
-          <w:color w:val="000000"/>
-          <w:sz w:val="20"/>
-          <w:szCs w:val="20"/>
-        </w:rPr>
-      </w:pPr>
-    </w:p>
-    <w:p>
-      <w:pPr>
-        <w:autoSpaceDE w:val="0"/>
-        <w:autoSpaceDN w:val="0"/>
-        <w:adjustRightInd w:val="0"/>
-        <w:rPr>
-          <w:rFonts w:ascii="TimesNewRoman" w:hAnsi="TimesNewRoman" w:cs="TimesNewRoman"/>
-          <w:color w:val="000000"/>
-          <w:sz w:val="20"/>
-          <w:szCs w:val="20"/>
-        </w:rPr>
-      </w:pPr>
-    </w:p>
-    <w:p>
-      <w:pPr>
-        <w:autoSpaceDE w:val="0"/>
-        <w:autoSpaceDN w:val="0"/>
-        <w:adjustRightInd w:val="0"/>
-        <w:rPr>
-          <w:rFonts w:ascii="TimesNewRoman" w:hAnsi="TimesNewRoman" w:cs="TimesNewRoman"/>
-          <w:color w:val="000000"/>
-          <w:sz w:val="20"/>
-          <w:szCs w:val="20"/>
-        </w:rPr>
-      </w:pPr>
-    </w:p>
-    <w:p>
-      <w:pPr>
-        <w:autoSpaceDE w:val="0"/>
-        <w:autoSpaceDN w:val="0"/>
-        <w:adjustRightInd w:val="0"/>
-        <w:rPr>
-          <w:rFonts w:ascii="TimesNewRoman" w:hAnsi="TimesNewRoman" w:cs="TimesNewRoman"/>
-          <w:color w:val="000000"/>
-          <w:sz w:val="20"/>
-          <w:szCs w:val="20"/>
-        </w:rPr>
-      </w:pPr>
-    </w:p>
-    <w:p>
-      <w:pPr>
-        <w:autoSpaceDE w:val="0"/>
-        <w:autoSpaceDN w:val="0"/>
-        <w:adjustRightInd w:val="0"/>
-        <w:rPr>
-          <w:rFonts w:ascii="TimesNewRoman" w:hAnsi="TimesNewRoman" w:cs="TimesNewRoman"/>
-          <w:color w:val="000000"/>
-          <w:sz w:val="20"/>
-          <w:szCs w:val="20"/>
-        </w:rPr>
-      </w:pPr>
-    </w:p>
-    <w:p>
-      <w:pPr>
-        <w:rPr>
-          <w:rFonts w:ascii="TimesNewRoman" w:hAnsi="TimesNewRoman" w:cs="TimesNewRoman"/>
-          <w:color w:val="000000"/>
-          <w:sz w:val="20"/>
-          <w:szCs w:val="20"/>
-        </w:rPr>
-      </w:pPr>
-      <w:r>
-        <w:rPr>
-          <w:rFonts w:ascii="TimesNewRoman" w:hAnsi="TimesNewRoman" w:cs="TimesNewRoman"/>
-          <w:color w:val="000000"/>
-          <w:sz w:val="20"/>
-          <w:szCs w:val="20"/>
-        </w:rPr>
-        <w:br w:type="page"/>
-      </w:r>
+      <w:r>
+        <w:rPr>
+          <w:rFonts w:ascii="TimesNewRoman" w:hAnsi="TimesNewRoman" w:cs="TimesNewRoman"/>
+          <w:color w:val="000000"/>
+          <w:sz w:val="20"/>
+          <w:szCs w:val="20"/>
+        </w:rPr>
+        <w:tab/>
+      </w:r>
+      <w:r>
+        <w:rPr>
+          <w:rFonts w:ascii="TimesNewRoman" w:hAnsi="TimesNewRoman" w:cs="TimesNewRoman"/>
+          <w:color w:val="000000"/>
+          <w:sz w:val="20"/>
+          <w:szCs w:val="20"/>
+        </w:rPr>
+        <w:tab/>
+        <w:t>Os coletores são entregues em sequência, quando devolvidos, o sistema vai reservando os últimos entregues, fazendo assim sair os coletores carregados. "O mais recente entregue saíra novamente por ultimo". Para redefinir a sequência no sistema, basta clicar no link REDEFINIR SEQUENCIA DE ENTREGAS, localizado no menu COLETORES.</w:t>
+      </w:r>
+    </w:p>
+    <w:p>
+      <w:pPr>
+        <w:autoSpaceDE w:val="0"/>
+        <w:autoSpaceDN w:val="0"/>
+        <w:adjustRightInd w:val="0"/>
+        <w:jc w:val="center"/>
+        <w:rPr>
+          <w:rFonts w:ascii="TimesNewRoman" w:hAnsi="TimesNewRoman" w:cs="TimesNewRoman"/>
+          <w:color w:val="000000"/>
+          <w:sz w:val="20"/>
+          <w:szCs w:val="20"/>
+        </w:rPr>
+      </w:pPr>
+      <w:r>
+        <w:rPr>
+          <w:rFonts w:ascii="TimesNewRoman" w:hAnsi="TimesNewRoman" w:cs="TimesNewRoman"/>
+          <w:color w:val="000000"/>
+          <w:sz w:val="20"/>
+          <w:szCs w:val="20"/>
+        </w:rPr>
+        <w:drawing>
+          <wp:inline distT="0" distB="0" distL="0" distR="0">
+            <wp:extent cx="4396105" cy="1552575"/>
+            <wp:effectExtent l="19050" t="0" r="4445" b="0"/>
+            <wp:docPr id="18" name="Imagem 4" descr="d:\Users\oRafa\Desktop\noname (1).png"/>
+            <wp:cNvGraphicFramePr>
+              <a:graphicFrameLocks xmlns:a="http://schemas.openxmlformats.org/drawingml/2006/main" noChangeAspect="1"/>
+            </wp:cNvGraphicFramePr>
+            <a:graphic xmlns:a="http://schemas.openxmlformats.org/drawingml/2006/main">
+              <a:graphicData uri="http://schemas.openxmlformats.org/drawingml/2006/picture">
+                <pic:pic xmlns:pic="http://schemas.openxmlformats.org/drawingml/2006/picture">
+                  <pic:nvPicPr>
+                    <pic:cNvPr id="0" name="Picture 4" descr="d:\Users\oRafa\Desktop\noname (1).png"/>
+                    <pic:cNvPicPr>
+                      <a:picLocks noChangeAspect="1" noChangeArrowheads="1"/>
+                    </pic:cNvPicPr>
+                  </pic:nvPicPr>
+                  <pic:blipFill>
+                    <a:blip r:embed="rId13"/>
+                    <a:srcRect l="8074" t="7386" r="7239"/>
+                    <a:stretch>
+                      <a:fillRect/>
+                    </a:stretch>
+                  </pic:blipFill>
+                  <pic:spPr bwMode="auto">
+                    <a:xfrm>
+                      <a:off x="0" y="0"/>
+                      <a:ext cx="4396105" cy="1552575"/>
+                    </a:xfrm>
+                    <a:prstGeom prst="rect">
+                      <a:avLst/>
+                    </a:prstGeom>
+                    <a:noFill/>
+                    <a:ln w="9525">
+                      <a:noFill/>
+                      <a:miter lim="800000"/>
+                      <a:headEnd/>
+                      <a:tailEnd/>
+                    </a:ln>
+                  </pic:spPr>
+                </pic:pic>
+              </a:graphicData>
+            </a:graphic>
+          </wp:inline>
+        </w:drawing>
+      </w:r>
+    </w:p>
+    <w:p>
+      <w:pPr>
+        <w:autoSpaceDE w:val="0"/>
+        <w:autoSpaceDN w:val="0"/>
+        <w:adjustRightInd w:val="0"/>
+        <w:rPr>
+          <w:rFonts w:ascii="TimesNewRoman" w:hAnsi="TimesNewRoman" w:cs="TimesNewRoman"/>
+          <w:color w:val="000000"/>
+          <w:sz w:val="20"/>
+          <w:szCs w:val="20"/>
+        </w:rPr>
+      </w:pPr>
     </w:p>
     <w:p>
       <w:pPr>

</xml_diff>

<commit_message>
focus adicionados nos campos principais dos forms: home, usuários e coletores; documentacao salva
</commit_message>
<xml_diff>
--- a/documentos/Projeto Web ControlC.docx
+++ b/documentos/Projeto Web ControlC.docx
@@ -861,6 +861,27 @@
           <w:szCs w:val="28"/>
         </w:rPr>
       </w:pPr>
+    </w:p>
+    <w:p>
+      <w:pPr>
+        <w:rPr>
+          <w:rFonts w:ascii="Arial,Bold" w:hAnsi="Arial,Bold" w:cs="Arial,Bold"/>
+          <w:b/>
+          <w:bCs/>
+          <w:sz w:val="28"/>
+          <w:szCs w:val="28"/>
+        </w:rPr>
+      </w:pPr>
+      <w:r>
+        <w:rPr>
+          <w:rFonts w:ascii="Arial,Bold" w:hAnsi="Arial,Bold" w:cs="Arial,Bold"/>
+          <w:b/>
+          <w:bCs/>
+          <w:sz w:val="28"/>
+          <w:szCs w:val="28"/>
+        </w:rPr>
+        <w:br w:type="page"/>
+      </w:r>
     </w:p>
     <w:p>
       <w:pPr>
@@ -10059,9 +10080,11 @@
       <w:r>
         <w:rPr>
           <w:rFonts w:ascii="TimesNewRoman" w:hAnsi="TimesNewRoman" w:cs="TimesNewRoman"/>
-          <w:color w:val="000000"/>
-          <w:sz w:val="20"/>
-          <w:szCs w:val="20"/>
+          <w:noProof/>
+          <w:color w:val="000000"/>
+          <w:sz w:val="20"/>
+          <w:szCs w:val="20"/>
+          <w:lang w:eastAsia="pt-BR"/>
         </w:rPr>
         <w:drawing>
           <wp:inline distT="0" distB="0" distL="0" distR="0">
@@ -10270,7 +10293,25 @@
           <w:szCs w:val="20"/>
         </w:rPr>
         <w:tab/>
-        <w:t>Esclarecendo que este sistema foi feito com inspiração no atual sistema usado, desenvolvido pelos coladores e ex-colaboradores desta mesma filial (Ademilson, André, Euvilásio, Clovis, Cícero).</w:t>
+        <w:t>Esclarecendo que este sistema foi feito com inspiração no atual sistema usado, desenvolvido pelos coladores e ex-colaboradores desta mesma fili</w:t>
+      </w:r>
+      <w:r>
+        <w:rPr>
+          <w:rFonts w:ascii="TimesNewRoman" w:hAnsi="TimesNewRoman" w:cs="TimesNewRoman"/>
+          <w:color w:val="000000"/>
+          <w:sz w:val="20"/>
+          <w:szCs w:val="20"/>
+        </w:rPr>
+        <w:t>al (Ademilson, André, Euvilásio e</w:t>
+      </w:r>
+      <w:r>
+        <w:rPr>
+          <w:rFonts w:ascii="TimesNewRoman" w:hAnsi="TimesNewRoman" w:cs="TimesNewRoman"/>
+          <w:color w:val="000000"/>
+          <w:sz w:val="20"/>
+          <w:szCs w:val="20"/>
+        </w:rPr>
+        <w:t xml:space="preserve"> Cícero).</w:t>
       </w:r>
     </w:p>
     <w:p>
@@ -10415,6 +10456,7 @@
       <w:pgSz w:w="11906" w:h="16838"/>
       <w:pgMar w:top="993" w:right="849" w:bottom="567" w:left="993" w:header="708" w:footer="708" w:gutter="0"/>
       <w:cols w:space="708"/>
+      <w:titlePg/>
       <w:docGrid w:linePitch="360"/>
     </w:sectPr>
   </w:body>

</xml_diff>